<commit_message>
fixed broken ref links
republished docx, pdf
</commit_message>
<xml_diff>
--- a/First_Amendment-Sex/First_Amendment-Sex.docx
+++ b/First_Amendment-Sex/First_Amendment-Sex.docx
@@ -35,7 +35,7 @@
         <w:pStyle w:val="Date"/>
       </w:pPr>
       <w:r>
-        <w:t xml:space="preserve">24</w:t>
+        <w:t xml:space="preserve">27</w:t>
       </w:r>
       <w:r>
         <w:t xml:space="preserve"> </w:t>
@@ -6013,6 +6013,28 @@
       </w:hyperlink>
       <w:r>
         <w:t xml:space="preserve">.</w:t>
+      </w:r>
+    </w:p>
+    <w:bookmarkStart w:id="142" w:name="changelog"/>
+    <w:p>
+      <w:pPr>
+        <w:pStyle w:val="Heading3"/>
+      </w:pPr>
+      <w:r>
+        <w:t xml:space="preserve">Changelog</w:t>
+      </w:r>
+    </w:p>
+    <w:bookmarkEnd w:id="142"/>
+    <w:p>
+      <w:pPr>
+        <w:pStyle w:val="Compact"/>
+        <w:numPr>
+          <w:numId w:val="13"/>
+          <w:ilvl w:val="0"/>
+        </w:numPr>
+      </w:pPr>
+      <w:r>
+        <w:t xml:space="preserve">27-Aug-2014 - fixed broken ref links</w:t>
       </w:r>
     </w:p>
   </w:body>
@@ -6026,7 +6048,7 @@
 <file path=word/numbering.xml><?xml version="1.0" encoding="utf-8"?>
 <w:numbering xmlns:w="http://schemas.openxmlformats.org/wordprocessingml/2006/main">
   <w:abstractNum w:abstractNumId="0">
-    <w:nsid w:val="2455d968"/>
+    <w:nsid w:val="e3ae1227"/>
     <w:multiLevelType w:val="multilevel"/>
     <w:lvl w:ilvl="0">
       <w:numFmt w:val="bullet"/>
@@ -6107,7 +6129,7 @@
     </w:lvl>
   </w:abstractNum>
   <w:abstractNum w:abstractNumId="2">
-    <w:nsid w:val="290f69b5"/>
+    <w:nsid w:val="1b394e5a"/>
     <w:multiLevelType w:val="multilevel"/>
     <w:lvl w:ilvl="0">
       <w:numFmt w:val="bullet"/>
@@ -6188,7 +6210,7 @@
     </w:lvl>
   </w:abstractNum>
   <w:abstractNum w:abstractNumId="3">
-    <w:nsid w:val="9ed0b5c5"/>
+    <w:nsid w:val="6eccc992"/>
     <w:multiLevelType w:val="multilevel"/>
     <w:lvl w:ilvl="0">
       <w:start w:val="1"/>
@@ -6330,6 +6352,9 @@
     <w:abstractNumId w:val="2"/>
   </w:num>
   <w:num w:numId="12">
+    <w:abstractNumId w:val="2"/>
+  </w:num>
+  <w:num w:numId="13">
     <w:abstractNumId w:val="2"/>
   </w:num>
 </w:numbering>

</xml_diff>

<commit_message>
fixed level 4 headings in pdf
also fixed Westlaw link to Mutual Film
added titlesec tex pkg to new template ent2.tex
</commit_message>
<xml_diff>
--- a/First_Amendment-Sex/First_Amendment-Sex.docx
+++ b/First_Amendment-Sex/First_Amendment-Sex.docx
@@ -18,7 +18,33 @@
     </w:p>
     <w:p>
       <w:pPr>
-        <w:pStyle w:val="Authors"/>
+        <w:pStyle w:val="Subtitle"/>
+      </w:pPr>
+      <w:r>
+        <w:t xml:space="preserve">Lawyers</w:t>
+      </w:r>
+      <w:r>
+        <w:t xml:space="preserve"> </w:t>
+      </w:r>
+      <w:r>
+        <w:t xml:space="preserve">For</w:t>
+      </w:r>
+      <w:r>
+        <w:t xml:space="preserve"> </w:t>
+      </w:r>
+      <w:r>
+        <w:t xml:space="preserve">The</w:t>
+      </w:r>
+      <w:r>
+        <w:t xml:space="preserve"> </w:t>
+      </w:r>
+      <w:r>
+        <w:t xml:space="preserve">Talent</w:t>
+      </w:r>
+    </w:p>
+    <w:p>
+      <w:pPr>
+        <w:pStyle w:val="Author"/>
       </w:pPr>
       <w:r>
         <w:t xml:space="preserve">Richard</w:t>
@@ -35,7 +61,7 @@
         <w:pStyle w:val="Date"/>
       </w:pPr>
       <w:r>
-        <w:t xml:space="preserve">27</w:t>
+        <w:t xml:space="preserve">30</w:t>
       </w:r>
       <w:r>
         <w:t xml:space="preserve"> </w:t>
@@ -50,36 +76,36 @@
         <w:t xml:space="preserve">2014</w:t>
       </w:r>
     </w:p>
-    <w:bookmarkStart w:id="21" w:name="lawyers-for-the-talent"/>
     <w:p>
       <w:pPr>
         <w:pStyle w:val="Heading1"/>
       </w:pPr>
+      <w:bookmarkStart w:id="21" w:name="lawyers-for-the-talent"/>
+      <w:bookmarkEnd w:id="21"/>
       <w:r>
         <w:t xml:space="preserve">Lawyers For The Talent</w:t>
       </w:r>
     </w:p>
-    <w:bookmarkEnd w:id="21"/>
-    <w:bookmarkStart w:id="22" w:name="by-richard-dooling"/>
     <w:p>
       <w:pPr>
         <w:pStyle w:val="Heading6"/>
       </w:pPr>
+      <w:bookmarkStart w:id="22" w:name="by-richard-dooling"/>
+      <w:bookmarkEnd w:id="22"/>
       <w:r>
         <w:t xml:space="preserve">by Richard Dooling</w:t>
       </w:r>
     </w:p>
-    <w:bookmarkEnd w:id="22"/>
-    <w:bookmarkStart w:id="23" w:name="first-amendment---sex"/>
     <w:p>
       <w:pPr>
         <w:pStyle w:val="Heading2"/>
       </w:pPr>
+      <w:bookmarkStart w:id="23" w:name="first-amendment---sex"/>
+      <w:bookmarkEnd w:id="23"/>
       <w:r>
         <w:t xml:space="preserve">First Amendment - Sex</w:t>
       </w:r>
     </w:p>
-    <w:bookmarkEnd w:id="23"/>
     <w:p>
       <w:r>
         <w:t xml:space="preserve">The First Amendment says:</w:t>
@@ -191,16 +217,16 @@
         <w:t xml:space="preserve">first to determine if you have a First Amendment issue. The easiest way to check for state action? Look for a law (statute, ordinance, regulation), then look at the speech which supposedly violated the law.</w:t>
       </w:r>
     </w:p>
-    <w:bookmarkStart w:id="25" w:name="what-is-speech"/>
     <w:p>
       <w:pPr>
         <w:pStyle w:val="Heading3"/>
       </w:pPr>
+      <w:bookmarkStart w:id="25" w:name="what-is-speech"/>
+      <w:bookmarkEnd w:id="25"/>
       <w:r>
         <w:t xml:space="preserve">What Is Speech?</w:t>
       </w:r>
     </w:p>
-    <w:bookmarkEnd w:id="25"/>
     <w:p>
       <w:r>
         <w:t xml:space="preserve">In the United States, the First Amendment protects speech, but what kinds of speech? Spoken words? Printed words? Any behaviors meant to convey a message? Flag burning? Movies? Video games? Nude dancing? Child pornography? Writing a book called:</w:t>
@@ -230,16 +256,16 @@
         <w:t xml:space="preserve">If the First Amendment doesn't mean what it says, then what does it mean? Some First Amendment absolutists ask: What part of make no law is it that you don't understand?</w:t>
       </w:r>
     </w:p>
-    <w:bookmarkStart w:id="26" w:name="what-is-the-purpose-of-the-first-amendment"/>
     <w:p>
       <w:pPr>
         <w:pStyle w:val="Heading3"/>
       </w:pPr>
+      <w:bookmarkStart w:id="26" w:name="what-is-the-purpose-of-the-first-amendment"/>
+      <w:bookmarkEnd w:id="26"/>
       <w:r>
         <w:t xml:space="preserve">What is the Purpose of the First Amendment?</w:t>
       </w:r>
     </w:p>
-    <w:bookmarkEnd w:id="26"/>
     <w:p>
       <w:r>
         <w:t xml:space="preserve">Sounds like a question the professor might pose to kill twenty minutes of class time when he's unprepared to teach the next case, but the question lurks in the background of many a Supreme Court opinion. If not all speech is protected, courts often consider what the Founders meant by the simple statement: Congress shall make no law abridging the freedom of speech.</w:t>
@@ -247,7 +273,7 @@
     </w:p>
     <w:p>
       <w:r>
-        <w:t xml:space="preserve">Why was the First Amendment added to the Constitution in 1789? And if Congress meant what it said about passing no laws abridging the freedom of speech, why in 1798, less than ten years later, did Congress pass the</w:t>
+        <w:t xml:space="preserve">Why was the First Amendment added to the Constitution in 1791? And if Congress meant what it said about passing no laws abridging the freedom of speech, why seven years later (in 1798) did Congress pass the</w:t>
       </w:r>
       <w:r>
         <w:t xml:space="preserve"> </w:t>
@@ -264,7 +290,7 @@
         <w:t xml:space="preserve"> </w:t>
       </w:r>
       <w:r>
-        <w:t xml:space="preserve">which made it a crime for anyone to publish "false, scandalous, and malicious writing against the government or its officials."</w:t>
+        <w:t xml:space="preserve">which made it a crime for anyone to publish "false, scandalous, and malicious writing against the government or its officials?"</w:t>
       </w:r>
     </w:p>
     <w:p>
@@ -343,16 +369,16 @@
         <w:t xml:space="preserve">? Maybe free speech is a kind of civic "safety valve" allowing aggrieved citizens to march in the streets or issue screeds on street corners instead of arming themselves and starting a civil war? Theories one and all that have been propounded as possible reasons we have a First Amendment.</w:t>
       </w:r>
     </w:p>
-    <w:bookmarkStart w:id="31" w:name="the-marketplace-of-ideas"/>
     <w:p>
       <w:pPr>
         <w:pStyle w:val="Heading4"/>
       </w:pPr>
+      <w:bookmarkStart w:id="31" w:name="the-marketplace-of-ideas"/>
+      <w:bookmarkEnd w:id="31"/>
       <w:r>
         <w:t xml:space="preserve">The Marketplace of Ideas</w:t>
       </w:r>
     </w:p>
-    <w:bookmarkEnd w:id="31"/>
     <w:p>
       <w:r>
         <w:t xml:space="preserve">When the Supreme Court addresses these questions, they steer between two competing principles of First Amendment jurisprudence that will never be reconciled (think</w:t>
@@ -390,16 +416,16 @@
         <w:t xml:space="preserve">To Justice Holmes, there's no such thing as good or bad speech, only speech that competes in the Darwinian marketplace and lives or dies. The Court's job is to strike down any attempts by the government to regulate the marketplace of ideas. Of course, there are the inevitable exceptions, because Holmes was also the Justice who wrote: "The most stringent protection of free speech would not protect a man falsely shouting fire in a theater and causing a panic."</w:t>
       </w:r>
     </w:p>
-    <w:bookmarkStart w:id="33" w:name="civic-republicanism"/>
     <w:p>
       <w:pPr>
         <w:pStyle w:val="Heading4"/>
       </w:pPr>
+      <w:bookmarkStart w:id="33" w:name="civic-republicanism"/>
+      <w:bookmarkEnd w:id="33"/>
       <w:r>
         <w:t xml:space="preserve">Civic Republicanism</w:t>
       </w:r>
     </w:p>
-    <w:bookmarkEnd w:id="33"/>
     <w:p>
       <w:r>
         <w:t xml:space="preserve">Justice Louis Brandeis offered a parallel and sometimes competing principle of First Amendment theory eight years later, when he articulated what might be called the purpose of the First Amendment:</w:t>
@@ -423,26 +449,27 @@
         <w:t xml:space="preserve">But a film producer or a director or an author needs an entertainment lawyer, not a con law scholar. The First Amendment is an absorbing system of case law and legal theories, but we have to get on with the business of ENTERTAINMENT.</w:t>
       </w:r>
     </w:p>
-    <w:bookmarkStart w:id="34" w:name="are-movies-speech"/>
     <w:p>
       <w:pPr>
         <w:pStyle w:val="Heading2"/>
       </w:pPr>
+      <w:bookmarkStart w:id="34" w:name="are-movies-speech"/>
+      <w:bookmarkEnd w:id="34"/>
       <w:r>
         <w:t xml:space="preserve">Are Movies Speech?</w:t>
       </w:r>
     </w:p>
-    <w:bookmarkEnd w:id="34"/>
     <w:p>
       <w:r>
         <w:t xml:space="preserve">Oh, what might have been! In 1915, when the motion picture business was still in its infancy many states censored movies as a matter of course. The first time a case arguing that the "boards of censors" interfered with the First Amendment rights of people who displayed the films or wanted to see them, the United States Supreme Court said: I beg your pardon? Movies are NOT speech.</w:t>
       </w:r>
     </w:p>
-    <w:bookmarkStart w:id="35" w:name="mutual-film-corp.-v.-industrial-commission-of-ohio"/>
     <w:p>
       <w:pPr>
         <w:pStyle w:val="Heading3"/>
       </w:pPr>
+      <w:bookmarkStart w:id="35" w:name="mutual-film-corp.-v.-industrial-commission-of-ohio"/>
+      <w:bookmarkEnd w:id="35"/>
       <w:r>
         <w:rPr>
           <w:i/>
@@ -450,22 +477,21 @@
         <w:t xml:space="preserve">Mutual Film Corp. v. Industrial Commission of Ohio</w:t>
       </w:r>
     </w:p>
-    <w:bookmarkEnd w:id="35"/>
-    <w:bookmarkStart w:id="36" w:name="u.s.-supreme-court-1915"/>
     <w:p>
       <w:pPr>
         <w:pStyle w:val="Heading6"/>
       </w:pPr>
+      <w:bookmarkStart w:id="36" w:name="u.s.-supreme-court-1915"/>
+      <w:bookmarkEnd w:id="36"/>
       <w:r>
         <w:t xml:space="preserve">U.S. Supreme Court (1915)</w:t>
       </w:r>
     </w:p>
-    <w:bookmarkEnd w:id="36"/>
     <w:p>
       <w:pPr>
         <w:pStyle w:val="Compact"/>
         <w:numPr>
-          <w:numId w:val="2"/>
+          <w:numId w:val="1001"/>
           <w:ilvl w:val="0"/>
         </w:numPr>
       </w:pPr>
@@ -482,7 +508,7 @@
       <w:pPr>
         <w:pStyle w:val="Compact"/>
         <w:numPr>
-          <w:numId w:val="2"/>
+          <w:numId w:val="1001"/>
           <w:ilvl w:val="0"/>
         </w:numPr>
       </w:pPr>
@@ -499,7 +525,7 @@
       <w:pPr>
         <w:pStyle w:val="Compact"/>
         <w:numPr>
-          <w:numId w:val="2"/>
+          <w:numId w:val="1001"/>
           <w:ilvl w:val="0"/>
         </w:numPr>
       </w:pPr>
@@ -535,16 +561,16 @@
         <w:t xml:space="preserve">[T]he exhibition of moving pictures is a business pure and simple, originated and conducted for profit, like other spectacles, not to be regarded . . . as part of the press of the country or as organs of public opinion. They are mere representations of events, of ideas and sentiments published and known, vivid, useful and entertaining no doubt, but, as we have said, capable of evil, having power for it, the greater because of their attractiveness and manner of exhibition.</w:t>
       </w:r>
     </w:p>
-    <w:bookmarkStart w:id="40" w:name="the-hays-code"/>
     <w:p>
       <w:pPr>
         <w:pStyle w:val="Heading4"/>
       </w:pPr>
+      <w:bookmarkStart w:id="40" w:name="the-hays-code"/>
+      <w:bookmarkEnd w:id="40"/>
       <w:r>
         <w:t xml:space="preserve">The Hays Code</w:t>
       </w:r>
     </w:p>
-    <w:bookmarkEnd w:id="40"/>
     <w:p>
       <w:r>
         <w:t xml:space="preserve">From 1915 (the date of the</w:t>
@@ -585,7 +611,7 @@
       <w:pPr>
         <w:pStyle w:val="Compact"/>
         <w:numPr>
-          <w:numId w:val="3"/>
+          <w:numId w:val="1002"/>
           <w:ilvl w:val="0"/>
         </w:numPr>
       </w:pPr>
@@ -597,7 +623,7 @@
       <w:pPr>
         <w:pStyle w:val="Compact"/>
         <w:numPr>
-          <w:numId w:val="3"/>
+          <w:numId w:val="1002"/>
           <w:ilvl w:val="0"/>
         </w:numPr>
       </w:pPr>
@@ -609,7 +635,7 @@
       <w:pPr>
         <w:pStyle w:val="Compact"/>
         <w:numPr>
-          <w:numId w:val="3"/>
+          <w:numId w:val="1002"/>
           <w:ilvl w:val="0"/>
         </w:numPr>
       </w:pPr>
@@ -622,11 +648,12 @@
         <w:t xml:space="preserve">The Production Code became more stringent and obnoxious to filmmakers until 1952 when a "miracle" happened.</w:t>
       </w:r>
     </w:p>
-    <w:bookmarkStart w:id="42" w:name="joseph-burstyn-inc.-v.-wilson"/>
     <w:p>
       <w:pPr>
         <w:pStyle w:val="Heading3"/>
       </w:pPr>
+      <w:bookmarkStart w:id="42" w:name="joseph-burstyn-inc.-v.-wilson"/>
+      <w:bookmarkEnd w:id="42"/>
       <w:r>
         <w:rPr>
           <w:i/>
@@ -634,22 +661,21 @@
         <w:t xml:space="preserve">Joseph Burstyn, Inc. v. Wilson</w:t>
       </w:r>
     </w:p>
-    <w:bookmarkEnd w:id="42"/>
-    <w:bookmarkStart w:id="43" w:name="u.s.-supreme-court-1952"/>
     <w:p>
       <w:pPr>
         <w:pStyle w:val="Heading6"/>
       </w:pPr>
+      <w:bookmarkStart w:id="43" w:name="u.s.-supreme-court-1952"/>
+      <w:bookmarkEnd w:id="43"/>
       <w:r>
         <w:t xml:space="preserve">U.S. Supreme Court (1952)</w:t>
       </w:r>
     </w:p>
-    <w:bookmarkEnd w:id="43"/>
     <w:p>
       <w:pPr>
         <w:pStyle w:val="Compact"/>
         <w:numPr>
-          <w:numId w:val="4"/>
+          <w:numId w:val="1003"/>
           <w:ilvl w:val="0"/>
         </w:numPr>
       </w:pPr>
@@ -666,7 +692,7 @@
       <w:pPr>
         <w:pStyle w:val="Compact"/>
         <w:numPr>
-          <w:numId w:val="4"/>
+          <w:numId w:val="1003"/>
           <w:ilvl w:val="0"/>
         </w:numPr>
       </w:pPr>
@@ -683,7 +709,7 @@
       <w:pPr>
         <w:pStyle w:val="Compact"/>
         <w:numPr>
-          <w:numId w:val="4"/>
+          <w:numId w:val="1003"/>
           <w:ilvl w:val="0"/>
         </w:numPr>
       </w:pPr>
@@ -700,7 +726,7 @@
       <w:pPr>
         <w:pStyle w:val="Compact"/>
         <w:numPr>
-          <w:numId w:val="4"/>
+          <w:numId w:val="1003"/>
           <w:ilvl w:val="0"/>
         </w:numPr>
       </w:pPr>
@@ -841,11 +867,12 @@
         <w:t xml:space="preserve">MR. JUSTICE CLARK delivered the opinion of the court.</w:t>
       </w:r>
     </w:p>
-    <w:bookmarkStart w:id="48" w:name="excerpts-from-the-burstyn-opinion"/>
     <w:p>
       <w:pPr>
         <w:pStyle w:val="Heading4"/>
       </w:pPr>
+      <w:bookmarkStart w:id="48" w:name="excerpts-from-the-burstyn-opinion"/>
+      <w:bookmarkEnd w:id="48"/>
       <w:r>
         <w:t xml:space="preserve">Excerpts from the</w:t>
       </w:r>
@@ -865,7 +892,6 @@
         <w:t xml:space="preserve">opinion:</w:t>
       </w:r>
     </w:p>
-    <w:bookmarkEnd w:id="48"/>
     <w:p>
       <w:r>
         <w:t xml:space="preserve">In a series of decisions beginning with</w:t>
@@ -1237,16 +1263,16 @@
         <w:t xml:space="preserve">Reversed.</w:t>
       </w:r>
     </w:p>
-    <w:bookmarkStart w:id="54" w:name="categories-of-unprotected-speech"/>
     <w:p>
       <w:pPr>
         <w:pStyle w:val="Heading3"/>
       </w:pPr>
+      <w:bookmarkStart w:id="54" w:name="categories-of-unprotected-speech"/>
+      <w:bookmarkEnd w:id="54"/>
       <w:r>
         <w:t xml:space="preserve">Categories of Unprotected Speech</w:t>
       </w:r>
     </w:p>
-    <w:bookmarkEnd w:id="54"/>
     <w:p>
       <w:r>
         <w:t xml:space="preserve">In declaring that movies are indeed protected speech under the First Amendment, the</w:t>
@@ -1267,11 +1293,12 @@
         <w:t xml:space="preserve">Court took pains to point out that the film was not obscene within the meaning of another famous First Amendment case.</w:t>
       </w:r>
     </w:p>
-    <w:bookmarkStart w:id="55" w:name="chaplinsky-v.-new-hampshire"/>
     <w:p>
       <w:pPr>
         <w:pStyle w:val="Heading3"/>
       </w:pPr>
+      <w:bookmarkStart w:id="55" w:name="chaplinsky-v.-new-hampshire"/>
+      <w:bookmarkEnd w:id="55"/>
       <w:r>
         <w:rPr>
           <w:i/>
@@ -1279,22 +1306,21 @@
         <w:t xml:space="preserve">Chaplinsky v. New Hampshire</w:t>
       </w:r>
     </w:p>
-    <w:bookmarkEnd w:id="55"/>
-    <w:bookmarkStart w:id="56" w:name="u.s.-supreme-court-1942"/>
     <w:p>
       <w:pPr>
         <w:pStyle w:val="Heading6"/>
       </w:pPr>
+      <w:bookmarkStart w:id="56" w:name="u.s.-supreme-court-1942"/>
+      <w:bookmarkEnd w:id="56"/>
       <w:r>
         <w:t xml:space="preserve">U.S. Supreme Court (1942)</w:t>
       </w:r>
     </w:p>
-    <w:bookmarkEnd w:id="56"/>
     <w:p>
       <w:pPr>
         <w:pStyle w:val="Compact"/>
         <w:numPr>
-          <w:numId w:val="5"/>
+          <w:numId w:val="1004"/>
           <w:ilvl w:val="0"/>
         </w:numPr>
       </w:pPr>
@@ -1314,7 +1340,7 @@
       <w:pPr>
         <w:pStyle w:val="Compact"/>
         <w:numPr>
-          <w:numId w:val="5"/>
+          <w:numId w:val="1004"/>
           <w:ilvl w:val="0"/>
         </w:numPr>
       </w:pPr>
@@ -1379,16 +1405,16 @@
         <w:t xml:space="preserve">[T]he right of free speech is not absolute at all times and under all circumstances. There are certain well-defined and narrowly limited classes of speech, the prevention and punishment of which have never been thought to raise any Constitutional problem. These include the lewd and obscene, the profane, the libelous, and the insulting or "fighting" words--those which by their very utterance inflict injury or tend to incite an immediate breach of the peace. It has been well observed that such utterances are no essential part of any exposition of ideas, and are of such slight social value as a step to truth that any benefit that may be derived from them is clearly outweighed by the social interest in order and morality. "Resort to epithets or personal abuse is not in any proper sense communication of information or opinion safeguarded by the Constitution, and its punishment as a criminal act would raise no question under that instrument.</w:t>
       </w:r>
     </w:p>
-    <w:bookmarkStart w:id="59" w:name="unprotected-speech"/>
     <w:p>
       <w:pPr>
         <w:pStyle w:val="Heading2"/>
       </w:pPr>
+      <w:bookmarkStart w:id="59" w:name="unprotected-speech"/>
+      <w:bookmarkEnd w:id="59"/>
       <w:r>
         <w:t xml:space="preserve">Unprotected Speech</w:t>
       </w:r>
     </w:p>
-    <w:bookmarkEnd w:id="59"/>
     <w:p>
       <w:r>
         <w:t xml:space="preserve">Some call this a "two-tier" or "category" approach to the First Amendment, meaning, some speech is protected by the First Amendment and some isn't.</w:t>
@@ -1523,7 +1549,7 @@
       <w:pPr>
         <w:pStyle w:val="Compact"/>
         <w:numPr>
-          <w:numId w:val="6"/>
+          <w:numId w:val="1005"/>
           <w:ilvl w:val="0"/>
         </w:numPr>
       </w:pPr>
@@ -1619,11 +1645,12 @@
         <w:t xml:space="preserve">No better example then 2 Live Crew's "Nasty As They Wanna Be."</w:t>
       </w:r>
     </w:p>
-    <w:bookmarkStart w:id="69" w:name="skyywalker-records-inc.-v.-navarro"/>
     <w:p>
       <w:pPr>
         <w:pStyle w:val="Heading3"/>
       </w:pPr>
+      <w:bookmarkStart w:id="69" w:name="skyywalker-records-inc.-v.-navarro"/>
+      <w:bookmarkEnd w:id="69"/>
       <w:r>
         <w:rPr>
           <w:i/>
@@ -1631,22 +1658,21 @@
         <w:t xml:space="preserve">Skyywalker Records, Inc. v. Navarro</w:t>
       </w:r>
     </w:p>
-    <w:bookmarkEnd w:id="69"/>
-    <w:bookmarkStart w:id="70" w:name="federal-dist.-court-sd-florida-1990"/>
     <w:p>
       <w:pPr>
         <w:pStyle w:val="Heading6"/>
       </w:pPr>
+      <w:bookmarkStart w:id="70" w:name="federal-dist.-court-sd-florida-1990"/>
+      <w:bookmarkEnd w:id="70"/>
       <w:r>
         <w:t xml:space="preserve">Federal Dist. Court, SD Florida (1990)</w:t>
       </w:r>
     </w:p>
-    <w:bookmarkEnd w:id="70"/>
     <w:p>
       <w:pPr>
         <w:pStyle w:val="Compact"/>
         <w:numPr>
-          <w:numId w:val="7"/>
+          <w:numId w:val="1006"/>
           <w:ilvl w:val="0"/>
         </w:numPr>
       </w:pPr>
@@ -1663,7 +1689,7 @@
       <w:pPr>
         <w:pStyle w:val="Compact"/>
         <w:numPr>
-          <w:numId w:val="7"/>
+          <w:numId w:val="1006"/>
           <w:ilvl w:val="0"/>
         </w:numPr>
       </w:pPr>
@@ -1680,7 +1706,7 @@
       <w:pPr>
         <w:pStyle w:val="Compact"/>
         <w:numPr>
-          <w:numId w:val="7"/>
+          <w:numId w:val="1006"/>
           <w:ilvl w:val="0"/>
         </w:numPr>
       </w:pPr>
@@ -1697,7 +1723,7 @@
       <w:pPr>
         <w:pStyle w:val="Compact"/>
         <w:numPr>
-          <w:numId w:val="7"/>
+          <w:numId w:val="1006"/>
           <w:ilvl w:val="0"/>
         </w:numPr>
       </w:pPr>
@@ -1714,7 +1740,7 @@
       <w:pPr>
         <w:pStyle w:val="Compact"/>
         <w:numPr>
-          <w:numId w:val="7"/>
+          <w:numId w:val="1006"/>
           <w:ilvl w:val="0"/>
         </w:numPr>
       </w:pPr>
@@ -1787,16 +1813,16 @@
         <w:t xml:space="preserve">test for obscenity works in the real world.</w:t>
       </w:r>
     </w:p>
-    <w:bookmarkStart w:id="76" w:name="child-pornography"/>
     <w:p>
       <w:pPr>
         <w:pStyle w:val="Heading2"/>
       </w:pPr>
+      <w:bookmarkStart w:id="76" w:name="child-pornography"/>
+      <w:bookmarkEnd w:id="76"/>
       <w:r>
         <w:t xml:space="preserve">Child Pornography</w:t>
       </w:r>
     </w:p>
-    <w:bookmarkEnd w:id="76"/>
     <w:p>
       <w:r>
         <w:t xml:space="preserve">In</w:t>
@@ -1827,11 +1853,12 @@
         <w:t xml:space="preserve">Which raised the question: What about virtual child pornography, in which no actual children are used as actors?</w:t>
       </w:r>
     </w:p>
-    <w:bookmarkStart w:id="78" w:name="ashcroft-v.-free-speech-coalition"/>
     <w:p>
       <w:pPr>
         <w:pStyle w:val="Heading3"/>
       </w:pPr>
+      <w:bookmarkStart w:id="78" w:name="ashcroft-v.-free-speech-coalition"/>
+      <w:bookmarkEnd w:id="78"/>
       <w:r>
         <w:rPr>
           <w:i/>
@@ -1839,22 +1866,21 @@
         <w:t xml:space="preserve">Ashcroft v. Free Speech Coalition</w:t>
       </w:r>
     </w:p>
-    <w:bookmarkEnd w:id="78"/>
-    <w:bookmarkStart w:id="79" w:name="u.s.-supreme-court-2002"/>
     <w:p>
       <w:pPr>
         <w:pStyle w:val="Heading6"/>
       </w:pPr>
+      <w:bookmarkStart w:id="79" w:name="u.s.-supreme-court-2002"/>
+      <w:bookmarkEnd w:id="79"/>
       <w:r>
         <w:t xml:space="preserve">U.S. Supreme Court (2002)</w:t>
       </w:r>
     </w:p>
-    <w:bookmarkEnd w:id="79"/>
     <w:p>
       <w:pPr>
         <w:pStyle w:val="Compact"/>
         <w:numPr>
-          <w:numId w:val="8"/>
+          <w:numId w:val="1007"/>
           <w:ilvl w:val="0"/>
         </w:numPr>
       </w:pPr>
@@ -1871,7 +1897,7 @@
       <w:pPr>
         <w:pStyle w:val="Compact"/>
         <w:numPr>
-          <w:numId w:val="8"/>
+          <w:numId w:val="1007"/>
           <w:ilvl w:val="0"/>
         </w:numPr>
       </w:pPr>
@@ -1888,7 +1914,7 @@
       <w:pPr>
         <w:pStyle w:val="Compact"/>
         <w:numPr>
-          <w:numId w:val="8"/>
+          <w:numId w:val="1007"/>
           <w:ilvl w:val="0"/>
         </w:numPr>
       </w:pPr>
@@ -1908,7 +1934,7 @@
       <w:pPr>
         <w:pStyle w:val="Compact"/>
         <w:numPr>
-          <w:numId w:val="8"/>
+          <w:numId w:val="1007"/>
           <w:ilvl w:val="0"/>
         </w:numPr>
       </w:pPr>
@@ -1926,11 +1952,12 @@
         <w:t xml:space="preserve">Justice Kennedy, delivered the opinion of the Court.</w:t>
       </w:r>
     </w:p>
-    <w:bookmarkStart w:id="83" w:name="excerpts-from-the-ashcroft-opinion"/>
     <w:p>
       <w:pPr>
         <w:pStyle w:val="Heading4"/>
       </w:pPr>
+      <w:bookmarkStart w:id="83" w:name="excerpts-from-the-ashcroft-opinion"/>
+      <w:bookmarkEnd w:id="83"/>
       <w:r>
         <w:t xml:space="preserve">Excerpts from the</w:t>
       </w:r>
@@ -1950,7 +1977,6 @@
         <w:t xml:space="preserve">opinion:</w:t>
       </w:r>
     </w:p>
-    <w:bookmarkEnd w:id="83"/>
     <w:p>
       <w:r>
         <w:t xml:space="preserve">We consider in this case whether the Child Pornography Prevention Act of 1996 (CPPA), 18 U. S. C. § 2251</w:t>
@@ -2221,16 +2247,16 @@
         <w:t xml:space="preserve">Ferber.</w:t>
       </w:r>
     </w:p>
-    <w:bookmarkStart w:id="86" w:name="i"/>
     <w:p>
       <w:pPr>
         <w:pStyle w:val="Heading4"/>
       </w:pPr>
+      <w:bookmarkStart w:id="86" w:name="i"/>
+      <w:bookmarkEnd w:id="86"/>
       <w:r>
         <w:t xml:space="preserve">I</w:t>
       </w:r>
     </w:p>
-    <w:bookmarkEnd w:id="86"/>
     <w:p>
       <w:r>
         <w:t xml:space="preserve">Before 1996, Congress defined child pornography as the type of depictions at issue in</w:t>
@@ -2437,16 +2463,16 @@
         <w:t xml:space="preserve">We granted certiorari. 531 U. S. 1124 (2001).</w:t>
       </w:r>
     </w:p>
-    <w:bookmarkStart w:id="88" w:name="ii"/>
     <w:p>
       <w:pPr>
         <w:pStyle w:val="Heading4"/>
       </w:pPr>
+      <w:bookmarkStart w:id="88" w:name="ii"/>
+      <w:bookmarkEnd w:id="88"/>
       <w:r>
         <w:t xml:space="preserve">II</w:t>
       </w:r>
     </w:p>
-    <w:bookmarkEnd w:id="88"/>
     <w:p>
       <w:r>
         <w:t xml:space="preserve">The First Amendment commands, "Congress shall make no law . . . abridging the freedom of speech." The government may violate this mandate in many ways,</w:t>
@@ -3801,16 +3827,16 @@
         <w:t xml:space="preserve">provides no support for a statute that eliminates the distinction and makes the alternative mode criminal as well.</w:t>
       </w:r>
     </w:p>
-    <w:bookmarkStart w:id="102" w:name="iii"/>
     <w:p>
       <w:pPr>
         <w:pStyle w:val="Heading4"/>
       </w:pPr>
+      <w:bookmarkStart w:id="102" w:name="iii"/>
+      <w:bookmarkEnd w:id="102"/>
       <w:r>
         <w:t xml:space="preserve">III</w:t>
       </w:r>
     </w:p>
-    <w:bookmarkEnd w:id="102"/>
     <w:p>
       <w:r>
         <w:t xml:space="preserve">The CPPA, for reasons we have explored, is inconsistent with</w:t>
@@ -5317,16 +5343,16 @@
         <w:t xml:space="preserve">For these reasons, I would construe the CPPA in a manner consistent with the First Amendment, reverse the Court of Appeals' judgment, and uphold the statute in its entirety.</w:t>
       </w:r>
     </w:p>
-    <w:bookmarkStart w:id="114" w:name="indecency"/>
     <w:p>
       <w:pPr>
         <w:pStyle w:val="Heading2"/>
       </w:pPr>
+      <w:bookmarkStart w:id="114" w:name="indecency"/>
+      <w:bookmarkEnd w:id="114"/>
       <w:r>
         <w:t xml:space="preserve">Indecency</w:t>
       </w:r>
     </w:p>
-    <w:bookmarkEnd w:id="114"/>
     <w:p>
       <w:r>
         <w:t xml:space="preserve">Just as we get comfortable with the notion of categories, and the notion that speech is either protected or unprotected, along comes a category of speech the FCC wishes to REGULATE.</w:t>
@@ -5337,11 +5363,12 @@
         <w:t xml:space="preserve">Please read these two cases in their entirety. Keep your eye on the ball: Is George Carlin's speech protected speech? When Bono says, "This is really really fucking brilliant" during a prime time TV broadcast at the 2003 Golden Globe awards, is that obscene?</w:t>
       </w:r>
     </w:p>
-    <w:bookmarkStart w:id="115" w:name="fcc-v.-pacifica-foundation"/>
     <w:p>
       <w:pPr>
         <w:pStyle w:val="Heading3"/>
       </w:pPr>
+      <w:bookmarkStart w:id="115" w:name="fcc-v.-pacifica-foundation"/>
+      <w:bookmarkEnd w:id="115"/>
       <w:r>
         <w:rPr>
           <w:i/>
@@ -5349,22 +5376,21 @@
         <w:t xml:space="preserve">FCC v. Pacifica Foundation</w:t>
       </w:r>
     </w:p>
-    <w:bookmarkEnd w:id="115"/>
-    <w:bookmarkStart w:id="116" w:name="u.s.-supreme-court-1978"/>
     <w:p>
       <w:pPr>
         <w:pStyle w:val="Heading6"/>
       </w:pPr>
+      <w:bookmarkStart w:id="116" w:name="u.s.-supreme-court-1978"/>
+      <w:bookmarkEnd w:id="116"/>
       <w:r>
         <w:t xml:space="preserve">U.S. Supreme Court (1978)</w:t>
       </w:r>
     </w:p>
-    <w:bookmarkEnd w:id="116"/>
     <w:p>
       <w:pPr>
         <w:pStyle w:val="Compact"/>
         <w:numPr>
-          <w:numId w:val="9"/>
+          <w:numId w:val="1008"/>
           <w:ilvl w:val="0"/>
         </w:numPr>
       </w:pPr>
@@ -5381,7 +5407,7 @@
       <w:pPr>
         <w:pStyle w:val="Compact"/>
         <w:numPr>
-          <w:numId w:val="9"/>
+          <w:numId w:val="1008"/>
           <w:ilvl w:val="0"/>
         </w:numPr>
       </w:pPr>
@@ -5398,7 +5424,7 @@
       <w:pPr>
         <w:pStyle w:val="Compact"/>
         <w:numPr>
-          <w:numId w:val="9"/>
+          <w:numId w:val="1008"/>
           <w:ilvl w:val="0"/>
         </w:numPr>
       </w:pPr>
@@ -5415,7 +5441,7 @@
       <w:pPr>
         <w:pStyle w:val="Compact"/>
         <w:numPr>
-          <w:numId w:val="9"/>
+          <w:numId w:val="1008"/>
           <w:ilvl w:val="0"/>
         </w:numPr>
       </w:pPr>
@@ -5440,11 +5466,12 @@
         <w:t xml:space="preserve">routine.</w:t>
       </w:r>
     </w:p>
-    <w:bookmarkStart w:id="121" w:name="fcc-v.-fox-television-stations-fox-ii"/>
     <w:p>
       <w:pPr>
         <w:pStyle w:val="Heading3"/>
       </w:pPr>
+      <w:bookmarkStart w:id="121" w:name="fcc-v.-fox-television-stations-fox-ii"/>
+      <w:bookmarkEnd w:id="121"/>
       <w:r>
         <w:rPr>
           <w:i/>
@@ -5458,12 +5485,11 @@
         <w:t xml:space="preserve">(Fox II)</w:t>
       </w:r>
     </w:p>
-    <w:bookmarkEnd w:id="121"/>
     <w:p>
       <w:pPr>
         <w:pStyle w:val="Compact"/>
         <w:numPr>
-          <w:numId w:val="10"/>
+          <w:numId w:val="1009"/>
           <w:ilvl w:val="0"/>
         </w:numPr>
       </w:pPr>
@@ -5480,7 +5506,7 @@
       <w:pPr>
         <w:pStyle w:val="Compact"/>
         <w:numPr>
-          <w:numId w:val="10"/>
+          <w:numId w:val="1009"/>
           <w:ilvl w:val="0"/>
         </w:numPr>
       </w:pPr>
@@ -5497,7 +5523,7 @@
       <w:pPr>
         <w:pStyle w:val="Compact"/>
         <w:numPr>
-          <w:numId w:val="10"/>
+          <w:numId w:val="1009"/>
           <w:ilvl w:val="0"/>
         </w:numPr>
       </w:pPr>
@@ -5513,21 +5539,21 @@
         <w:t xml:space="preserve">.</w:t>
       </w:r>
     </w:p>
-    <w:bookmarkStart w:id="125" w:name="totally-optional-reading"/>
     <w:p>
       <w:pPr>
         <w:pStyle w:val="Heading4"/>
       </w:pPr>
+      <w:bookmarkStart w:id="125" w:name="totally-optional-reading"/>
+      <w:bookmarkEnd w:id="125"/>
       <w:r>
         <w:t xml:space="preserve">Totally Optional Reading</w:t>
       </w:r>
     </w:p>
-    <w:bookmarkEnd w:id="125"/>
     <w:p>
       <w:pPr>
         <w:pStyle w:val="Compact"/>
         <w:numPr>
-          <w:numId w:val="11"/>
+          <w:numId w:val="1010"/>
           <w:ilvl w:val="0"/>
         </w:numPr>
       </w:pPr>
@@ -5558,7 +5584,7 @@
       <w:pPr>
         <w:pStyle w:val="Compact"/>
         <w:numPr>
-          <w:numId w:val="11"/>
+          <w:numId w:val="1010"/>
           <w:ilvl w:val="0"/>
         </w:numPr>
       </w:pPr>
@@ -5578,7 +5604,7 @@
       <w:pPr>
         <w:pStyle w:val="Compact"/>
         <w:numPr>
-          <w:numId w:val="11"/>
+          <w:numId w:val="1010"/>
           <w:ilvl w:val="0"/>
         </w:numPr>
       </w:pPr>
@@ -5595,7 +5621,7 @@
       <w:pPr>
         <w:pStyle w:val="Compact"/>
         <w:numPr>
-          <w:numId w:val="11"/>
+          <w:numId w:val="1010"/>
           <w:ilvl w:val="0"/>
         </w:numPr>
       </w:pPr>
@@ -5631,7 +5657,7 @@
       <w:pPr>
         <w:pStyle w:val="Compact"/>
         <w:numPr>
-          <w:numId w:val="11"/>
+          <w:numId w:val="1010"/>
           <w:ilvl w:val="0"/>
         </w:numPr>
       </w:pPr>
@@ -5694,7 +5720,7 @@
       <w:pPr>
         <w:pStyle w:val="Compact"/>
         <w:numPr>
-          <w:numId w:val="11"/>
+          <w:numId w:val="1010"/>
           <w:ilvl w:val="0"/>
         </w:numPr>
       </w:pPr>
@@ -5707,16 +5733,16 @@
         </w:r>
       </w:hyperlink>
     </w:p>
-    <w:bookmarkStart w:id="133" w:name="referencefootnote-cases"/>
     <w:p>
       <w:pPr>
         <w:pStyle w:val="Heading3"/>
       </w:pPr>
+      <w:bookmarkStart w:id="133" w:name="referencefootnote-cases"/>
+      <w:bookmarkEnd w:id="133"/>
       <w:r>
         <w:t xml:space="preserve">Reference/Footnote Cases</w:t>
       </w:r>
     </w:p>
-    <w:bookmarkEnd w:id="133"/>
     <w:p>
       <w:r>
         <w:t xml:space="preserve">In class, I may also refer to one or more the cases listed below. Again, the links simply provide more information if you are curious.</w:t>
@@ -5726,7 +5752,7 @@
       <w:pPr>
         <w:pStyle w:val="Compact"/>
         <w:numPr>
-          <w:numId w:val="12"/>
+          <w:numId w:val="1011"/>
           <w:ilvl w:val="0"/>
         </w:numPr>
       </w:pPr>
@@ -5764,7 +5790,7 @@
       <w:pPr>
         <w:pStyle w:val="Compact"/>
         <w:numPr>
-          <w:numId w:val="12"/>
+          <w:numId w:val="1011"/>
           <w:ilvl w:val="0"/>
         </w:numPr>
       </w:pPr>
@@ -5799,7 +5825,7 @@
       <w:pPr>
         <w:pStyle w:val="Compact"/>
         <w:numPr>
-          <w:numId w:val="12"/>
+          <w:numId w:val="1011"/>
           <w:ilvl w:val="0"/>
         </w:numPr>
       </w:pPr>
@@ -5834,7 +5860,7 @@
       <w:pPr>
         <w:pStyle w:val="Compact"/>
         <w:numPr>
-          <w:numId w:val="12"/>
+          <w:numId w:val="1011"/>
           <w:ilvl w:val="0"/>
         </w:numPr>
       </w:pPr>
@@ -5866,7 +5892,7 @@
       <w:pPr>
         <w:pStyle w:val="Compact"/>
         <w:numPr>
-          <w:numId w:val="12"/>
+          <w:numId w:val="1011"/>
           <w:ilvl w:val="0"/>
         </w:numPr>
       </w:pPr>
@@ -5898,7 +5924,7 @@
       <w:pPr>
         <w:pStyle w:val="Compact"/>
         <w:numPr>
-          <w:numId w:val="12"/>
+          <w:numId w:val="1011"/>
           <w:ilvl w:val="0"/>
         </w:numPr>
       </w:pPr>
@@ -5937,7 +5963,7 @@
       <w:pPr>
         <w:pStyle w:val="Compact"/>
         <w:numPr>
-          <w:numId w:val="12"/>
+          <w:numId w:val="1011"/>
           <w:ilvl w:val="0"/>
         </w:numPr>
       </w:pPr>
@@ -5972,7 +5998,7 @@
       <w:pPr>
         <w:pStyle w:val="Compact"/>
         <w:numPr>
-          <w:numId w:val="12"/>
+          <w:numId w:val="1011"/>
           <w:ilvl w:val="0"/>
         </w:numPr>
       </w:pPr>
@@ -6015,28 +6041,29 @@
         <w:t xml:space="preserve">.</w:t>
       </w:r>
     </w:p>
-    <w:bookmarkStart w:id="142" w:name="changelog"/>
     <w:p>
       <w:pPr>
         <w:pStyle w:val="Heading3"/>
       </w:pPr>
+      <w:bookmarkStart w:id="142" w:name="changelog"/>
+      <w:bookmarkEnd w:id="142"/>
       <w:r>
         <w:t xml:space="preserve">Changelog</w:t>
       </w:r>
     </w:p>
-    <w:bookmarkEnd w:id="142"/>
     <w:p>
       <w:pPr>
         <w:pStyle w:val="Compact"/>
         <w:numPr>
-          <w:numId w:val="13"/>
+          <w:numId w:val="1012"/>
           <w:ilvl w:val="0"/>
         </w:numPr>
       </w:pPr>
       <w:r>
-        <w:t xml:space="preserve">27-Aug-2014 - fixed broken ref links</w:t>
-      </w:r>
-    </w:p>
+        <w:t xml:space="preserve">Version 1.1 - 27-Aug-2014 - fixed broken ref links</w:t>
+      </w:r>
+    </w:p>
+    <w:sectPr/>
   </w:body>
 </w:document>
 </file>
@@ -6048,7 +6075,7 @@
 <file path=word/numbering.xml><?xml version="1.0" encoding="utf-8"?>
 <w:numbering xmlns:w="http://schemas.openxmlformats.org/wordprocessingml/2006/main">
   <w:abstractNum w:abstractNumId="0">
-    <w:nsid w:val="e3ae1227"/>
+    <w:nsid w:val="e17f69ba"/>
     <w:multiLevelType w:val="multilevel"/>
     <w:lvl w:ilvl="0">
       <w:numFmt w:val="bullet"/>
@@ -6128,8 +6155,89 @@
       </w:pPr>
     </w:lvl>
   </w:abstractNum>
-  <w:abstractNum w:abstractNumId="2">
-    <w:nsid w:val="1b394e5a"/>
+  <w:abstractNum w:abstractNumId="990">
+    <w:nsid w:val="aadb6e1b"/>
+    <w:multiLevelType w:val="multilevel"/>
+    <w:lvl w:ilvl="0">
+      <w:numFmt w:val="bullet"/>
+      <w:lvlText w:val=" "/>
+      <w:lvlJc w:val="left"/>
+      <w:pPr>
+        <w:tabs>
+          <w:tab w:val="num" w:pos="0"/>
+        </w:tabs>
+        <w:ind w:left="480" w:hanging="480"/>
+      </w:pPr>
+    </w:lvl>
+    <w:lvl w:ilvl="1">
+      <w:numFmt w:val="bullet"/>
+      <w:lvlText w:val=" "/>
+      <w:lvlJc w:val="left"/>
+      <w:pPr>
+        <w:tabs>
+          <w:tab w:val="num" w:pos="720"/>
+        </w:tabs>
+        <w:ind w:left="1200" w:hanging="480"/>
+      </w:pPr>
+    </w:lvl>
+    <w:lvl w:ilvl="2">
+      <w:numFmt w:val="bullet"/>
+      <w:lvlText w:val=" "/>
+      <w:lvlJc w:val="left"/>
+      <w:pPr>
+        <w:tabs>
+          <w:tab w:val="num" w:pos="1440"/>
+        </w:tabs>
+        <w:ind w:left="1920" w:hanging="480"/>
+      </w:pPr>
+    </w:lvl>
+    <w:lvl w:ilvl="3">
+      <w:numFmt w:val="bullet"/>
+      <w:lvlText w:val=" "/>
+      <w:lvlJc w:val="left"/>
+      <w:pPr>
+        <w:tabs>
+          <w:tab w:val="num" w:pos="2160"/>
+        </w:tabs>
+        <w:ind w:left="2640" w:hanging="480"/>
+      </w:pPr>
+    </w:lvl>
+    <w:lvl w:ilvl="4">
+      <w:numFmt w:val="bullet"/>
+      <w:lvlText w:val=" "/>
+      <w:lvlJc w:val="left"/>
+      <w:pPr>
+        <w:tabs>
+          <w:tab w:val="num" w:pos="2880"/>
+        </w:tabs>
+        <w:ind w:left="3360" w:hanging="480"/>
+      </w:pPr>
+    </w:lvl>
+    <w:lvl w:ilvl="5">
+      <w:numFmt w:val="bullet"/>
+      <w:lvlText w:val=" "/>
+      <w:lvlJc w:val="left"/>
+      <w:pPr>
+        <w:tabs>
+          <w:tab w:val="num" w:pos="3600"/>
+        </w:tabs>
+        <w:ind w:left="4080" w:hanging="480"/>
+      </w:pPr>
+    </w:lvl>
+    <w:lvl w:ilvl="6">
+      <w:numFmt w:val="bullet"/>
+      <w:lvlText w:val=" "/>
+      <w:lvlJc w:val="left"/>
+      <w:pPr>
+        <w:tabs>
+          <w:tab w:val="num" w:pos="4320"/>
+        </w:tabs>
+        <w:ind w:left="4800" w:hanging="480"/>
+      </w:pPr>
+    </w:lvl>
+  </w:abstractNum>
+  <w:abstractNum w:abstractNumId="991">
+    <w:nsid w:val="52b94484"/>
     <w:multiLevelType w:val="multilevel"/>
     <w:lvl w:ilvl="0">
       <w:numFmt w:val="bullet"/>
@@ -6209,8 +6317,8 @@
       </w:pPr>
     </w:lvl>
   </w:abstractNum>
-  <w:abstractNum w:abstractNumId="3">
-    <w:nsid w:val="6eccc992"/>
+  <w:abstractNum w:abstractNumId="99411">
+    <w:nsid w:val="14bf5c5a"/>
     <w:multiLevelType w:val="multilevel"/>
     <w:lvl w:ilvl="0">
       <w:start w:val="1"/>
@@ -6300,11 +6408,14 @@
   <w:num w:numId="1">
     <w:abstractNumId w:val="0"/>
   </w:num>
-  <w:num w:numId="2">
-    <w:abstractNumId w:val="2"/>
+  <w:num w:numId="1000">
+    <w:abstractNumId w:val="990"/>
   </w:num>
-  <w:num w:numId="3">
-    <w:abstractNumId w:val="3"/>
+  <w:num w:numId="1001">
+    <w:abstractNumId w:val="991"/>
+  </w:num>
+  <w:num w:numId="1002">
+    <w:abstractNumId w:val="99411"/>
     <w:lvlOverride w:ilvl="0">
       <w:startOverride w:val="1"/>
     </w:lvlOverride>
@@ -6327,35 +6438,35 @@
       <w:startOverride w:val="1"/>
     </w:lvlOverride>
   </w:num>
-  <w:num w:numId="4">
-    <w:abstractNumId w:val="2"/>
+  <w:num w:numId="1003">
+    <w:abstractNumId w:val="991"/>
   </w:num>
-  <w:num w:numId="5">
-    <w:abstractNumId w:val="2"/>
+  <w:num w:numId="1004">
+    <w:abstractNumId w:val="991"/>
   </w:num>
-  <w:num w:numId="6">
-    <w:abstractNumId w:val="2"/>
+  <w:num w:numId="1005">
+    <w:abstractNumId w:val="991"/>
   </w:num>
-  <w:num w:numId="7">
-    <w:abstractNumId w:val="2"/>
+  <w:num w:numId="1006">
+    <w:abstractNumId w:val="991"/>
   </w:num>
-  <w:num w:numId="8">
-    <w:abstractNumId w:val="2"/>
+  <w:num w:numId="1007">
+    <w:abstractNumId w:val="991"/>
   </w:num>
-  <w:num w:numId="9">
-    <w:abstractNumId w:val="2"/>
+  <w:num w:numId="1008">
+    <w:abstractNumId w:val="991"/>
   </w:num>
-  <w:num w:numId="10">
-    <w:abstractNumId w:val="2"/>
+  <w:num w:numId="1009">
+    <w:abstractNumId w:val="991"/>
   </w:num>
-  <w:num w:numId="11">
-    <w:abstractNumId w:val="2"/>
+  <w:num w:numId="1010">
+    <w:abstractNumId w:val="991"/>
   </w:num>
-  <w:num w:numId="12">
-    <w:abstractNumId w:val="2"/>
+  <w:num w:numId="1011">
+    <w:abstractNumId w:val="991"/>
   </w:num>
-  <w:num w:numId="13">
-    <w:abstractNumId w:val="2"/>
+  <w:num w:numId="1012">
+    <w:abstractNumId w:val="991"/>
   </w:num>
 </w:numbering>
 </file>
@@ -6413,8 +6524,24 @@
       <w:szCs w:val="36"/>
     </w:rPr>
   </w:style>
-  <w:style w:type="paragraph" w:styleId="Authors">
-    <w:name w:val="Authors"/>
+  <w:style w:type="paragraph" w:styleId="Subtitle">
+    <w:name w:val="Subtitle"/>
+    <w:basedOn w:val="Title"/>
+    <w:next w:val="Normal"/>
+    <w:qFormat/>
+    <w:pPr>
+      <w:keepNext/>
+      <w:keepLines/>
+      <w:spacing w:before="240" w:after="240"/>
+      <w:jc w:val="center"/>
+    </w:pPr>
+    <w:rPr>
+      <w:sz w:val="30"/>
+      <w:szCs w:val="30"/>
+    </w:rPr>
+  </w:style>
+  <w:style w:type="paragraph" w:styleId="Author">
+    <w:name w:val="Author"/>
     <w:next w:val="Normal"/>
     <w:qFormat/>
     <w:pPr>
@@ -6433,6 +6560,21 @@
       <w:jc w:val="center"/>
     </w:pPr>
   </w:style>
+  <w:style w:type="paragraph" w:styleId="Abstract">
+    <w:name w:val="Abstract"/>
+    <w:basedOn w:val="Normal"/>
+    <w:next w:val="Normal"/>
+    <w:qFormat/>
+    <w:pPr>
+      <w:keepNext/>
+      <w:keepLines/>
+      <w:spacing w:before="300" w:after="300"/>
+    </w:pPr>
+    <w:rPr>
+      <w:sz w:val="20"/>
+      <w:szCs w:val="20"/>
+    </w:rPr>
+  </w:style>
   <w:style w:type="paragraph" w:styleId="Heading1">
     <w:name w:val="Heading 1"/>
     <w:basedOn w:val="Normal"/>
@@ -6450,8 +6592,8 @@
       <w:b/>
       <w:bCs/>
       <w:color w:val="345A8A" w:themeColor="accent1" w:themeShade="B5"/>
-      <w:sz w:val="36"/>
-      <w:szCs w:val="36"/>
+      <w:sz w:val="32"/>
+      <w:szCs w:val="32"/>
     </w:rPr>
   </w:style>
   <w:style w:type="paragraph" w:styleId="Heading2">
@@ -6660,6 +6802,112 @@
     <w:rPr>
       <w:color w:val="4F81BD" w:themeColor="accent1"/>
     </w:rPr>
+  </w:style>
+  <w:style w:type="paragraph" w:customStyle="1" w:styleId="SourceCode">
+    <w:name w:val="Source Code"/>
+    <w:basedOn w:val="Normal"/>
+    <w:link w:val="VerbatimChar"/>
+    <w:pPr>
+      <w:wordWrap w:val="off"/>
+    </w:pPr>
+  </w:style>
+  <w:style w:type="character" w:customStyle="1" w:styleId="KeywordTok">
+    <w:name w:val="KeywordTok"/>
+    <w:basedOn w:val="VerbatimChar"/>
+    <w:rPr>
+      <w:color w:val="007020"/>
+      <w:b/>
+    </w:rPr>
+  </w:style>
+  <w:style w:type="character" w:customStyle="1" w:styleId="DataTypeTok">
+    <w:name w:val="DataTypeTok"/>
+    <w:basedOn w:val="VerbatimChar"/>
+    <w:rPr>
+      <w:color w:val="902000"/>
+    </w:rPr>
+  </w:style>
+  <w:style w:type="character" w:customStyle="1" w:styleId="DecValTok">
+    <w:name w:val="DecValTok"/>
+    <w:basedOn w:val="VerbatimChar"/>
+    <w:rPr>
+      <w:color w:val="40a070"/>
+    </w:rPr>
+  </w:style>
+  <w:style w:type="character" w:customStyle="1" w:styleId="BaseNTok">
+    <w:name w:val="BaseNTok"/>
+    <w:basedOn w:val="VerbatimChar"/>
+    <w:rPr>
+      <w:color w:val="40a070"/>
+    </w:rPr>
+  </w:style>
+  <w:style w:type="character" w:customStyle="1" w:styleId="FloatTok">
+    <w:name w:val="FloatTok"/>
+    <w:basedOn w:val="VerbatimChar"/>
+    <w:rPr>
+      <w:color w:val="40a070"/>
+    </w:rPr>
+  </w:style>
+  <w:style w:type="character" w:customStyle="1" w:styleId="CharTok">
+    <w:name w:val="CharTok"/>
+    <w:basedOn w:val="VerbatimChar"/>
+    <w:rPr>
+      <w:color w:val="4070a0"/>
+    </w:rPr>
+  </w:style>
+  <w:style w:type="character" w:customStyle="1" w:styleId="StringTok">
+    <w:name w:val="StringTok"/>
+    <w:basedOn w:val="VerbatimChar"/>
+    <w:rPr>
+      <w:color w:val="4070a0"/>
+    </w:rPr>
+  </w:style>
+  <w:style w:type="character" w:customStyle="1" w:styleId="CommentTok">
+    <w:name w:val="CommentTok"/>
+    <w:basedOn w:val="VerbatimChar"/>
+    <w:rPr>
+      <w:color w:val="60a0b0"/>
+      <w:i/>
+    </w:rPr>
+  </w:style>
+  <w:style w:type="character" w:customStyle="1" w:styleId="OtherTok">
+    <w:name w:val="OtherTok"/>
+    <w:basedOn w:val="VerbatimChar"/>
+    <w:rPr>
+      <w:color w:val="007020"/>
+    </w:rPr>
+  </w:style>
+  <w:style w:type="character" w:customStyle="1" w:styleId="AlertTok">
+    <w:name w:val="AlertTok"/>
+    <w:basedOn w:val="VerbatimChar"/>
+    <w:rPr>
+      <w:color w:val="ff0000"/>
+      <w:b/>
+    </w:rPr>
+  </w:style>
+  <w:style w:type="character" w:customStyle="1" w:styleId="FunctionTok">
+    <w:name w:val="FunctionTok"/>
+    <w:basedOn w:val="VerbatimChar"/>
+    <w:rPr>
+      <w:color w:val="06287e"/>
+    </w:rPr>
+  </w:style>
+  <w:style w:type="character" w:customStyle="1" w:styleId="RegionMarkerTok">
+    <w:name w:val="RegionMarkerTok"/>
+    <w:basedOn w:val="VerbatimChar"/>
+    <w:rPr/>
+  </w:style>
+  <w:style w:type="character" w:customStyle="1" w:styleId="ErrorTok">
+    <w:name w:val="ErrorTok"/>
+    <w:basedOn w:val="VerbatimChar"/>
+    <w:rPr>
+      <w:color w:val="ff0000"/>
+      <w:b/>
+    </w:rPr>
+  </w:style>
+  <w:style w:type="character" w:customStyle="1" w:styleId="NormalTok">
+    <w:name w:val="NormalTok"/>
+    <w:basedOn w:val="VerbatimChar"/>
+    <w:rPr/>
   </w:style>
   <w:style w:type="paragraph" w:customStyle="1" w:styleId="SourceCode">
     <w:name w:val="Source Code"/>

</xml_diff>

<commit_message>
Fixed Fox II broken link
</commit_message>
<xml_diff>
--- a/First_Amendment-Sex/First_Amendment-Sex.docx
+++ b/First_Amendment-Sex/First_Amendment-Sex.docx
@@ -429,7 +429,22 @@
     </w:p>
     <w:p>
       <w:r>
-        <w:t xml:space="preserve">See how Justice Brandeis suggests that the First Amendment does not exist to protect all speech; it exists to protect speech that leads to the discovery and spread of "political truth." Brandeis wants to protect speech, not because it's an absolute value or good for the soul, but because it's essential for democracy and civic republicanism. Quite a different concern than Justice Holmes' marketplace where it's every idea for itself and survival of the fittest. In fact, Holmes would probably say that there is no such thing as "political truth." Truth is whatever the marketplace says it is. If cat videos beat out President Obama's State of the Union address, so be it.</w:t>
+        <w:t xml:space="preserve">See how Justice Brandeis suggests that the First Amendment does not exist to protect</w:t>
+      </w:r>
+      <w:r>
+        <w:t xml:space="preserve"> </w:t>
+      </w:r>
+      <w:r>
+        <w:rPr>
+          <w:i/>
+        </w:rPr>
+        <w:t xml:space="preserve">all</w:t>
+      </w:r>
+      <w:r>
+        <w:t xml:space="preserve"> </w:t>
+      </w:r>
+      <w:r>
+        <w:t xml:space="preserve">speech; it exists to protect speech that leads to the discovery and spread of "political truth." Brandeis wants to protect speech, not because it's an absolute value or good for the soul, but because it's essential for democracy and civic republicanism. Quite a different concern than Justice Holmes' marketplace where it's every idea for itself and survival of the fittest. In fact, Holmes would probably say that there is no such thing as "political truth." Truth is whatever the marketplace says it is. If cat videos beat out President Obama's State of the Union address, so be it.</w:t>
       </w:r>
     </w:p>
     <w:p>
@@ -5532,25 +5547,24 @@
           <w:ilvl w:val="0"/>
         </w:numPr>
       </w:pPr>
-      <w:r>
-        <w:t xml:space="preserve">[case at Wikipedia](http://en.wikipedia.org/wiki/Federal_Communications_Commission_v.</w:t>
-      </w:r>
-      <w:r>
-        <w:rPr>
-          <w:i/>
-        </w:rPr>
-        <w:t xml:space="preserve">Fox_Television_Stations</w:t>
-      </w:r>
-      <w:r>
-        <w:t xml:space="preserve">(2012).</w:t>
+      <w:hyperlink r:id="rId126">
+        <w:r>
+          <w:rPr>
+            <w:rStyle w:val="Link"/>
+          </w:rPr>
+          <w:t xml:space="preserve">case at Wikipedia</w:t>
+        </w:r>
+      </w:hyperlink>
+      <w:r>
+        <w:t xml:space="preserve">.</w:t>
       </w:r>
     </w:p>
     <w:p>
       <w:pPr>
         <w:pStyle w:val="Heading4"/>
       </w:pPr>
-      <w:bookmarkStart w:id="126" w:name="totally-optional-reading"/>
-      <w:bookmarkEnd w:id="126"/>
+      <w:bookmarkStart w:id="127" w:name="totally-optional-reading"/>
+      <w:bookmarkEnd w:id="127"/>
       <w:r>
         <w:t xml:space="preserve">Totally Optional Reading</w:t>
       </w:r>
@@ -5563,7 +5577,7 @@
           <w:ilvl w:val="0"/>
         </w:numPr>
       </w:pPr>
-      <w:hyperlink r:id="rId127">
+      <w:hyperlink r:id="rId128">
         <w:r>
           <w:rPr>
             <w:rStyle w:val="Link"/>
@@ -5577,7 +5591,7 @@
       <w:r>
         <w:t xml:space="preserve"> </w:t>
       </w:r>
-      <w:hyperlink r:id="rId128">
+      <w:hyperlink r:id="rId129">
         <w:r>
           <w:rPr>
             <w:rStyle w:val="Link"/>
@@ -5594,7 +5608,7 @@
           <w:ilvl w:val="0"/>
         </w:numPr>
       </w:pPr>
-      <w:hyperlink r:id="rId129">
+      <w:hyperlink r:id="rId130">
         <w:r>
           <w:rPr>
             <w:rStyle w:val="Link"/>
@@ -5614,7 +5628,7 @@
           <w:ilvl w:val="0"/>
         </w:numPr>
       </w:pPr>
-      <w:hyperlink r:id="rId130">
+      <w:hyperlink r:id="rId131">
         <w:r>
           <w:rPr>
             <w:rStyle w:val="Link"/>
@@ -5631,7 +5645,7 @@
           <w:ilvl w:val="0"/>
         </w:numPr>
       </w:pPr>
-      <w:hyperlink r:id="rId131">
+      <w:hyperlink r:id="rId132">
         <w:r>
           <w:rPr>
             <w:i/>
@@ -5667,7 +5681,7 @@
           <w:ilvl w:val="0"/>
         </w:numPr>
       </w:pPr>
-      <w:hyperlink r:id="rId132">
+      <w:hyperlink r:id="rId133">
         <w:r>
           <w:rPr>
             <w:i/>
@@ -5730,7 +5744,7 @@
           <w:ilvl w:val="0"/>
         </w:numPr>
       </w:pPr>
-      <w:hyperlink r:id="rId133">
+      <w:hyperlink r:id="rId134">
         <w:r>
           <w:rPr>
             <w:rStyle w:val="Link"/>
@@ -5743,8 +5757,8 @@
       <w:pPr>
         <w:pStyle w:val="Heading3"/>
       </w:pPr>
-      <w:bookmarkStart w:id="134" w:name="referencefootnote-cases"/>
-      <w:bookmarkEnd w:id="134"/>
+      <w:bookmarkStart w:id="135" w:name="referencefootnote-cases"/>
+      <w:bookmarkEnd w:id="135"/>
       <w:r>
         <w:t xml:space="preserve">Reference/Footnote Cases</w:t>
       </w:r>
@@ -5762,7 +5776,7 @@
           <w:ilvl w:val="0"/>
         </w:numPr>
       </w:pPr>
-      <w:hyperlink r:id="rId135">
+      <w:hyperlink r:id="rId136">
         <w:r>
           <w:rPr>
             <w:i/>
@@ -5780,7 +5794,7 @@
       <w:r>
         <w:t xml:space="preserve"> </w:t>
       </w:r>
-      <w:hyperlink r:id="rId136">
+      <w:hyperlink r:id="rId137">
         <w:r>
           <w:rPr>
             <w:rStyle w:val="Link"/>
@@ -5835,7 +5849,7 @@
           <w:ilvl w:val="0"/>
         </w:numPr>
       </w:pPr>
-      <w:hyperlink r:id="rId137">
+      <w:hyperlink r:id="rId138">
         <w:r>
           <w:rPr>
             <w:i/>
@@ -5850,7 +5864,7 @@
       <w:r>
         <w:t xml:space="preserve"> </w:t>
       </w:r>
-      <w:hyperlink r:id="rId138">
+      <w:hyperlink r:id="rId139">
         <w:r>
           <w:rPr>
             <w:rStyle w:val="Link"/>
@@ -5870,7 +5884,7 @@
           <w:ilvl w:val="0"/>
         </w:numPr>
       </w:pPr>
-      <w:hyperlink r:id="rId139">
+      <w:hyperlink r:id="rId140">
         <w:r>
           <w:rPr>
             <w:i/>
@@ -5885,7 +5899,7 @@
       <w:r>
         <w:t xml:space="preserve"> </w:t>
       </w:r>
-      <w:hyperlink r:id="rId140">
+      <w:hyperlink r:id="rId141">
         <w:r>
           <w:rPr>
             <w:rStyle w:val="Link"/>
@@ -5917,7 +5931,7 @@
       <w:r>
         <w:t xml:space="preserve"> </w:t>
       </w:r>
-      <w:hyperlink r:id="rId141">
+      <w:hyperlink r:id="rId142">
         <w:r>
           <w:rPr>
             <w:rStyle w:val="Link"/>
@@ -5973,7 +5987,7 @@
           <w:ilvl w:val="0"/>
         </w:numPr>
       </w:pPr>
-      <w:hyperlink r:id="rId142">
+      <w:hyperlink r:id="rId143">
         <w:r>
           <w:rPr>
             <w:i/>
@@ -6051,8 +6065,8 @@
       <w:pPr>
         <w:pStyle w:val="Heading3"/>
       </w:pPr>
-      <w:bookmarkStart w:id="143" w:name="changelog"/>
-      <w:bookmarkEnd w:id="143"/>
+      <w:bookmarkStart w:id="144" w:name="changelog"/>
+      <w:bookmarkEnd w:id="144"/>
       <w:r>
         <w:t xml:space="preserve">Changelog</w:t>
       </w:r>
@@ -6091,6 +6105,18 @@
       </w:pPr>
       <w:r>
         <w:t xml:space="preserve">Version 1.3 - 01-Sep-2014 - fixed broken links</w:t>
+      </w:r>
+    </w:p>
+    <w:p>
+      <w:pPr>
+        <w:pStyle w:val="Compact"/>
+        <w:numPr>
+          <w:numId w:val="1012"/>
+          <w:ilvl w:val="0"/>
+        </w:numPr>
+      </w:pPr>
+      <w:r>
+        <w:t xml:space="preserve">Version 1.4 - 03-Sep-2014 - fixed broken link Fox II</w:t>
       </w:r>
     </w:p>
     <w:sectPr/>
@@ -6186,7 +6212,7 @@
     </w:lvl>
   </w:abstractNum>
   <w:abstractNum w:abstractNumId="990">
-    <w:nsid w:val="3fd3518d"/>
+    <w:nsid w:val="4aebb0ae"/>
     <w:multiLevelType w:val="multilevel"/>
     <w:lvl w:ilvl="0">
       <w:numFmt w:val="bullet"/>
@@ -6267,7 +6293,7 @@
     </w:lvl>
   </w:abstractNum>
   <w:abstractNum w:abstractNumId="991">
-    <w:nsid w:val="e3ad7cd8"/>
+    <w:nsid w:val="9dafbfa1"/>
     <w:multiLevelType w:val="multilevel"/>
     <w:lvl w:ilvl="0">
       <w:numFmt w:val="bullet"/>
@@ -6348,7 +6374,7 @@
     </w:lvl>
   </w:abstractNum>
   <w:abstractNum w:abstractNumId="99411">
-    <w:nsid w:val="7ee8ed72"/>
+    <w:nsid w:val="2ed0284f"/>
     <w:multiLevelType w:val="multilevel"/>
     <w:lvl w:ilvl="0">
       <w:start w:val="1"/>

</xml_diff>